<commit_message>
add  files at 2020/3/7,beifen
</commit_message>
<xml_diff>
--- a/linux/spacevim手顺.docx
+++ b/linux/spacevim手顺.docx
@@ -5,9 +5,6 @@
     <w:p>
       <w:pPr>
         <w:pStyle w:val="2"/>
-        <w:rPr>
-          <w:rFonts w:hint="eastAsia"/>
-        </w:rPr>
       </w:pPr>
       <w:r>
         <w:rPr>
@@ -17,11 +14,6 @@
       </w:r>
     </w:p>
     <w:p>
-      <w:pPr>
-        <w:rPr>
-          <w:rFonts w:hint="eastAsia"/>
-        </w:rPr>
-      </w:pPr>
       <w:proofErr w:type="gramStart"/>
       <w:r>
         <w:t>curl</w:t>
@@ -46,11 +38,6 @@
       </w:r>
     </w:p>
     <w:p>
-      <w:pPr>
-        <w:rPr>
-          <w:rFonts w:hint="eastAsia"/>
-        </w:rPr>
-      </w:pPr>
       <w:r>
         <w:rPr>
           <w:rFonts w:hint="eastAsia"/>
@@ -70,13 +57,7 @@
         <w:t>的配置</w:t>
       </w:r>
     </w:p>
-    <w:p>
-      <w:pPr>
-        <w:rPr>
-          <w:rFonts w:hint="eastAsia"/>
-        </w:rPr>
-      </w:pPr>
-    </w:p>
+    <w:p/>
     <w:p>
       <w:pPr>
         <w:pStyle w:val="2"/>
@@ -99,6 +80,453 @@
         </w:rPr>
         <w:tab/>
       </w:r>
+    </w:p>
+    <w:p>
+      <w:proofErr w:type="gramStart"/>
+      <w:r>
+        <w:t>curl</w:t>
+      </w:r>
+      <w:proofErr w:type="gramEnd"/>
+      <w:r>
+        <w:t xml:space="preserve"> -</w:t>
+      </w:r>
+      <w:proofErr w:type="spellStart"/>
+      <w:r>
+        <w:t>sLf</w:t>
+      </w:r>
+      <w:proofErr w:type="spellEnd"/>
+      <w:r>
+        <w:t xml:space="preserve"> https://spacevim.org/install.sh | bash -s -- --uninstall</w:t>
+      </w:r>
+    </w:p>
+    <w:p>
+      <w:pPr>
+        <w:pStyle w:val="2"/>
+      </w:pPr>
+      <w:r>
+        <w:rPr>
+          <w:rFonts w:hint="eastAsia"/>
+        </w:rPr>
+        <w:t>安装原理</w:t>
+      </w:r>
+    </w:p>
+    <w:p>
+      <w:r>
+        <w:rPr>
+          <w:rFonts w:hint="eastAsia"/>
+        </w:rPr>
+        <w:t>重命名了你的</w:t>
+      </w:r>
+      <w:r>
+        <w:rPr>
+          <w:rFonts w:hint="eastAsia"/>
+        </w:rPr>
+        <w:t>~/.vim</w:t>
+      </w:r>
+      <w:r>
+        <w:rPr>
+          <w:rFonts w:hint="eastAsia"/>
+        </w:rPr>
+        <w:t>，名字改成</w:t>
+      </w:r>
+      <w:r>
+        <w:rPr>
+          <w:rFonts w:hint="eastAsia"/>
+        </w:rPr>
+        <w:t>~/.</w:t>
+      </w:r>
+      <w:proofErr w:type="spellStart"/>
+      <w:r>
+        <w:rPr>
+          <w:rFonts w:hint="eastAsia"/>
+        </w:rPr>
+        <w:t>vim_back</w:t>
+      </w:r>
+      <w:proofErr w:type="spellEnd"/>
+    </w:p>
+    <w:p>
+      <w:pPr>
+        <w:pStyle w:val="2"/>
+      </w:pPr>
+      <w:r>
+        <w:rPr>
+          <w:rFonts w:hint="eastAsia"/>
+        </w:rPr>
+        <w:t>查看安装脚本</w:t>
+      </w:r>
+    </w:p>
+    <w:p>
+      <w:proofErr w:type="gramStart"/>
+      <w:r>
+        <w:t>curl</w:t>
+      </w:r>
+      <w:proofErr w:type="gramEnd"/>
+      <w:r>
+        <w:t xml:space="preserve"> -</w:t>
+      </w:r>
+      <w:proofErr w:type="spellStart"/>
+      <w:r>
+        <w:t>sLf</w:t>
+      </w:r>
+      <w:proofErr w:type="spellEnd"/>
+      <w:r>
+        <w:t xml:space="preserve"> https://spacevim.org/install.sh | bash -s -- -h</w:t>
+      </w:r>
+    </w:p>
+    <w:p/>
+    <w:p>
+      <w:pPr>
+        <w:pStyle w:val="2"/>
+      </w:pPr>
+      <w:r>
+        <w:rPr>
+          <w:rFonts w:hint="eastAsia"/>
+        </w:rPr>
+        <w:t>建议</w:t>
+      </w:r>
+    </w:p>
+    <w:p>
+      <w:r>
+        <w:rPr>
+          <w:rFonts w:hint="eastAsia"/>
+        </w:rPr>
+        <w:t>更新你的</w:t>
+      </w:r>
+      <w:r>
+        <w:rPr>
+          <w:rFonts w:hint="eastAsia"/>
+        </w:rPr>
+        <w:t>vim</w:t>
+      </w:r>
+      <w:r>
+        <w:rPr>
+          <w:rFonts w:hint="eastAsia"/>
+        </w:rPr>
+        <w:t>到</w:t>
+      </w:r>
+      <w:proofErr w:type="spellStart"/>
+      <w:r>
+        <w:rPr>
+          <w:rFonts w:hint="eastAsia"/>
+        </w:rPr>
+        <w:t>neovim</w:t>
+      </w:r>
+      <w:proofErr w:type="spellEnd"/>
+      <w:r>
+        <w:rPr>
+          <w:rFonts w:hint="eastAsia"/>
+        </w:rPr>
+        <w:t>(</w:t>
+      </w:r>
+      <w:proofErr w:type="spellStart"/>
+      <w:r>
+        <w:rPr>
+          <w:rFonts w:hint="eastAsia"/>
+        </w:rPr>
+        <w:t>neovim</w:t>
+      </w:r>
+      <w:proofErr w:type="spellEnd"/>
+      <w:r>
+        <w:rPr>
+          <w:rFonts w:hint="eastAsia"/>
+        </w:rPr>
+        <w:t>体验更好</w:t>
+      </w:r>
+      <w:r>
+        <w:rPr>
+          <w:rFonts w:hint="eastAsia"/>
+        </w:rPr>
+        <w:t>)</w:t>
+      </w:r>
+      <w:r>
+        <w:rPr>
+          <w:rFonts w:hint="eastAsia"/>
+        </w:rPr>
+        <w:t>或者</w:t>
+      </w:r>
+      <w:r>
+        <w:rPr>
+          <w:rFonts w:hint="eastAsia"/>
+        </w:rPr>
+        <w:t xml:space="preserve"> vim8.0 </w:t>
+      </w:r>
+      <w:r>
+        <w:rPr>
+          <w:rFonts w:hint="eastAsia"/>
+        </w:rPr>
+        <w:t>以便有更好的</w:t>
+      </w:r>
+      <w:proofErr w:type="spellStart"/>
+      <w:r>
+        <w:rPr>
+          <w:rFonts w:hint="eastAsia"/>
+        </w:rPr>
+        <w:t>SpaceVim</w:t>
+      </w:r>
+      <w:proofErr w:type="spellEnd"/>
+      <w:r>
+        <w:rPr>
+          <w:rFonts w:hint="eastAsia"/>
+        </w:rPr>
+        <w:t>体验</w:t>
+      </w:r>
+    </w:p>
+    <w:p/>
+    <w:p>
+      <w:pPr>
+        <w:pStyle w:val="2"/>
+      </w:pPr>
+      <w:r>
+        <w:rPr>
+          <w:rFonts w:hint="eastAsia"/>
+        </w:rPr>
+        <w:t>使用</w:t>
+      </w:r>
+    </w:p>
+    <w:p>
+      <w:r>
+        <w:rPr>
+          <w:rFonts w:hint="eastAsia"/>
+        </w:rPr>
+        <w:t xml:space="preserve">1 </w:t>
+      </w:r>
+      <w:r>
+        <w:rPr>
+          <w:rFonts w:hint="eastAsia"/>
+        </w:rPr>
+        <w:t>在</w:t>
+      </w:r>
+      <w:proofErr w:type="spellStart"/>
+      <w:r>
+        <w:rPr>
+          <w:rFonts w:hint="eastAsia"/>
+        </w:rPr>
+        <w:t>spacevim</w:t>
+      </w:r>
+      <w:proofErr w:type="spellEnd"/>
+      <w:r>
+        <w:rPr>
+          <w:rFonts w:hint="eastAsia"/>
+        </w:rPr>
+        <w:t xml:space="preserve"> </w:t>
+      </w:r>
+      <w:r>
+        <w:rPr>
+          <w:rFonts w:hint="eastAsia"/>
+        </w:rPr>
+        <w:t>中查看文档</w:t>
+      </w:r>
+    </w:p>
+    <w:p>
+      <w:pPr>
+        <w:ind w:firstLine="420"/>
+      </w:pPr>
+      <w:proofErr w:type="gramStart"/>
+      <w:r>
+        <w:rPr>
+          <w:rFonts w:hint="eastAsia"/>
+        </w:rPr>
+        <w:t>h</w:t>
+      </w:r>
+      <w:proofErr w:type="gramEnd"/>
+      <w:r>
+        <w:rPr>
+          <w:rFonts w:hint="eastAsia"/>
+        </w:rPr>
+        <w:t xml:space="preserve"> </w:t>
+      </w:r>
+      <w:proofErr w:type="spellStart"/>
+      <w:r>
+        <w:rPr>
+          <w:rFonts w:hint="eastAsia"/>
+        </w:rPr>
+        <w:t>spacevim</w:t>
+      </w:r>
+      <w:proofErr w:type="spellEnd"/>
+    </w:p>
+    <w:p>
+      <w:pPr>
+        <w:rPr>
+          <w:rFonts w:hint="eastAsia"/>
+        </w:rPr>
+      </w:pPr>
+    </w:p>
+    <w:p>
+      <w:pPr>
+        <w:rPr>
+          <w:rFonts w:hint="eastAsia"/>
+        </w:rPr>
+      </w:pPr>
+    </w:p>
+    <w:p>
+      <w:pPr>
+        <w:rPr>
+          <w:rFonts w:hint="eastAsia"/>
+        </w:rPr>
+      </w:pPr>
+      <w:r>
+        <w:rPr>
+          <w:rFonts w:hint="eastAsia"/>
+        </w:rPr>
+        <w:t xml:space="preserve">2 </w:t>
+      </w:r>
+      <w:r>
+        <w:rPr>
+          <w:rFonts w:hint="eastAsia"/>
+        </w:rPr>
+        <w:t xml:space="preserve"> </w:t>
+      </w:r>
+      <w:proofErr w:type="spellStart"/>
+      <w:r>
+        <w:rPr>
+          <w:rFonts w:hint="eastAsia"/>
+        </w:rPr>
+        <w:t>S</w:t>
+      </w:r>
+      <w:r>
+        <w:rPr>
+          <w:rFonts w:hint="eastAsia"/>
+        </w:rPr>
+        <w:t>pacevim</w:t>
+      </w:r>
+      <w:proofErr w:type="spellEnd"/>
+      <w:r>
+        <w:rPr>
+          <w:rFonts w:hint="eastAsia"/>
+        </w:rPr>
+        <w:t xml:space="preserve"> </w:t>
+      </w:r>
+      <w:r>
+        <w:rPr>
+          <w:rFonts w:hint="eastAsia"/>
+        </w:rPr>
+        <w:t>的配置文件</w:t>
+      </w:r>
+    </w:p>
+    <w:p>
+      <w:pPr>
+        <w:rPr>
+          <w:rFonts w:hint="eastAsia"/>
+        </w:rPr>
+      </w:pPr>
+      <w:r>
+        <w:rPr>
+          <w:rFonts w:hint="eastAsia"/>
+        </w:rPr>
+        <w:t>全局配置文件</w:t>
+      </w:r>
+      <w:r>
+        <w:rPr>
+          <w:rFonts w:hint="eastAsia"/>
+        </w:rPr>
+        <w:t>(~/.</w:t>
+      </w:r>
+      <w:proofErr w:type="spellStart"/>
+      <w:r>
+        <w:rPr>
+          <w:rFonts w:hint="eastAsia"/>
+        </w:rPr>
+        <w:t>SpaceVim.d</w:t>
+      </w:r>
+      <w:proofErr w:type="spellEnd"/>
+      <w:r>
+        <w:rPr>
+          <w:rFonts w:hint="eastAsia"/>
+        </w:rPr>
+        <w:t>/</w:t>
+      </w:r>
+      <w:proofErr w:type="spellStart"/>
+      <w:r>
+        <w:rPr>
+          <w:rFonts w:hint="eastAsia"/>
+        </w:rPr>
+        <w:t>init.toml</w:t>
+      </w:r>
+      <w:proofErr w:type="spellEnd"/>
+      <w:r>
+        <w:rPr>
+          <w:rFonts w:hint="eastAsia"/>
+        </w:rPr>
+        <w:t>)</w:t>
+      </w:r>
+      <w:r>
+        <w:rPr>
+          <w:rFonts w:hint="eastAsia"/>
+        </w:rPr>
+        <w:t xml:space="preserve"> ,</w:t>
+      </w:r>
+      <w:r>
+        <w:rPr>
+          <w:rFonts w:hint="eastAsia"/>
+        </w:rPr>
+        <w:t>设置一些全局的配置</w:t>
+      </w:r>
+    </w:p>
+    <w:p>
+      <w:pPr>
+        <w:rPr>
+          <w:rFonts w:hint="eastAsia"/>
+        </w:rPr>
+      </w:pPr>
+      <w:r>
+        <w:rPr>
+          <w:rFonts w:hint="eastAsia"/>
+        </w:rPr>
+        <w:t>项目根目录的配置</w:t>
+      </w:r>
+      <w:r>
+        <w:rPr>
+          <w:rFonts w:hint="eastAsia"/>
+        </w:rPr>
+        <w:t>(.</w:t>
+      </w:r>
+      <w:proofErr w:type="spellStart"/>
+      <w:r>
+        <w:rPr>
+          <w:rFonts w:hint="eastAsia"/>
+        </w:rPr>
+        <w:t>SpaceVim.d</w:t>
+      </w:r>
+      <w:proofErr w:type="spellEnd"/>
+      <w:r>
+        <w:rPr>
+          <w:rFonts w:hint="eastAsia"/>
+        </w:rPr>
+        <w:t>/</w:t>
+      </w:r>
+      <w:proofErr w:type="spellStart"/>
+      <w:r>
+        <w:rPr>
+          <w:rFonts w:hint="eastAsia"/>
+        </w:rPr>
+        <w:t>init.toml</w:t>
+      </w:r>
+      <w:proofErr w:type="spellEnd"/>
+      <w:r>
+        <w:rPr>
+          <w:rFonts w:hint="eastAsia"/>
+        </w:rPr>
+        <w:t>)</w:t>
+      </w:r>
+      <w:r>
+        <w:rPr>
+          <w:rFonts w:hint="eastAsia"/>
+        </w:rPr>
+        <w:t xml:space="preserve"> </w:t>
+      </w:r>
+      <w:r>
+        <w:rPr>
+          <w:rFonts w:hint="eastAsia"/>
+        </w:rPr>
+        <w:t>用于配置特定的项目</w:t>
+      </w:r>
+    </w:p>
+    <w:p>
+      <w:pPr>
+        <w:rPr>
+          <w:rFonts w:hint="eastAsia"/>
+        </w:rPr>
+      </w:pPr>
       <w:bookmarkStart w:id="0" w:name="_GoBack"/>
       <w:bookmarkEnd w:id="0"/>
     </w:p>
@@ -108,307 +536,19 @@
           <w:rFonts w:hint="eastAsia"/>
         </w:rPr>
       </w:pPr>
-      <w:proofErr w:type="gramStart"/>
-      <w:r>
-        <w:t>curl</w:t>
-      </w:r>
-      <w:proofErr w:type="gramEnd"/>
-      <w:r>
-        <w:t xml:space="preserve"> -</w:t>
-      </w:r>
-      <w:proofErr w:type="spellStart"/>
-      <w:r>
-        <w:t>sLf</w:t>
-      </w:r>
-      <w:proofErr w:type="spellEnd"/>
-      <w:r>
-        <w:t xml:space="preserve"> https://spacevim.org/install.sh | bash -s -- --uninstall</w:t>
+      <w:r>
+        <w:rPr>
+          <w:rFonts w:hint="eastAsia"/>
+        </w:rPr>
+        <w:t xml:space="preserve">3 </w:t>
       </w:r>
     </w:p>
     <w:p>
       <w:pPr>
-        <w:pStyle w:val="2"/>
         <w:rPr>
           <w:rFonts w:hint="eastAsia"/>
         </w:rPr>
       </w:pPr>
-      <w:r>
-        <w:rPr>
-          <w:rFonts w:hint="eastAsia"/>
-        </w:rPr>
-        <w:t>安装原理</w:t>
-      </w:r>
-    </w:p>
-    <w:p>
-      <w:pPr>
-        <w:rPr>
-          <w:rFonts w:hint="eastAsia"/>
-        </w:rPr>
-      </w:pPr>
-      <w:r>
-        <w:rPr>
-          <w:rFonts w:hint="eastAsia"/>
-        </w:rPr>
-        <w:t>重命名了你的</w:t>
-      </w:r>
-      <w:r>
-        <w:rPr>
-          <w:rFonts w:hint="eastAsia"/>
-        </w:rPr>
-        <w:t>~/.vim</w:t>
-      </w:r>
-      <w:r>
-        <w:rPr>
-          <w:rFonts w:hint="eastAsia"/>
-        </w:rPr>
-        <w:t>，名字改成</w:t>
-      </w:r>
-      <w:r>
-        <w:rPr>
-          <w:rFonts w:hint="eastAsia"/>
-        </w:rPr>
-        <w:t>~/.</w:t>
-      </w:r>
-      <w:proofErr w:type="spellStart"/>
-      <w:r>
-        <w:rPr>
-          <w:rFonts w:hint="eastAsia"/>
-        </w:rPr>
-        <w:t>vim_back</w:t>
-      </w:r>
-      <w:proofErr w:type="spellEnd"/>
-    </w:p>
-    <w:p>
-      <w:pPr>
-        <w:pStyle w:val="2"/>
-        <w:rPr>
-          <w:rFonts w:hint="eastAsia"/>
-        </w:rPr>
-      </w:pPr>
-      <w:r>
-        <w:rPr>
-          <w:rFonts w:hint="eastAsia"/>
-        </w:rPr>
-        <w:t>查看安装脚本</w:t>
-      </w:r>
-    </w:p>
-    <w:p>
-      <w:pPr>
-        <w:rPr>
-          <w:rFonts w:hint="eastAsia"/>
-        </w:rPr>
-      </w:pPr>
-      <w:proofErr w:type="gramStart"/>
-      <w:r>
-        <w:t>curl</w:t>
-      </w:r>
-      <w:proofErr w:type="gramEnd"/>
-      <w:r>
-        <w:t xml:space="preserve"> -</w:t>
-      </w:r>
-      <w:proofErr w:type="spellStart"/>
-      <w:r>
-        <w:t>sLf</w:t>
-      </w:r>
-      <w:proofErr w:type="spellEnd"/>
-      <w:r>
-        <w:t xml:space="preserve"> https://spacevim.org/install.sh | bash -s -- -h</w:t>
-      </w:r>
-    </w:p>
-    <w:p>
-      <w:pPr>
-        <w:rPr>
-          <w:rFonts w:hint="eastAsia"/>
-        </w:rPr>
-      </w:pPr>
-    </w:p>
-    <w:p>
-      <w:pPr>
-        <w:pStyle w:val="2"/>
-        <w:rPr>
-          <w:rFonts w:hint="eastAsia"/>
-        </w:rPr>
-      </w:pPr>
-      <w:r>
-        <w:rPr>
-          <w:rFonts w:hint="eastAsia"/>
-        </w:rPr>
-        <w:t>建议</w:t>
-      </w:r>
-    </w:p>
-    <w:p>
-      <w:pPr>
-        <w:rPr>
-          <w:rFonts w:hint="eastAsia"/>
-        </w:rPr>
-      </w:pPr>
-      <w:r>
-        <w:rPr>
-          <w:rFonts w:hint="eastAsia"/>
-        </w:rPr>
-        <w:t>更新你的</w:t>
-      </w:r>
-      <w:r>
-        <w:rPr>
-          <w:rFonts w:hint="eastAsia"/>
-        </w:rPr>
-        <w:t>vim</w:t>
-      </w:r>
-      <w:r>
-        <w:rPr>
-          <w:rFonts w:hint="eastAsia"/>
-        </w:rPr>
-        <w:t>到</w:t>
-      </w:r>
-      <w:proofErr w:type="spellStart"/>
-      <w:r>
-        <w:rPr>
-          <w:rFonts w:hint="eastAsia"/>
-        </w:rPr>
-        <w:t>neovim</w:t>
-      </w:r>
-      <w:proofErr w:type="spellEnd"/>
-      <w:r>
-        <w:rPr>
-          <w:rFonts w:hint="eastAsia"/>
-        </w:rPr>
-        <w:t>(</w:t>
-      </w:r>
-      <w:proofErr w:type="spellStart"/>
-      <w:r>
-        <w:rPr>
-          <w:rFonts w:hint="eastAsia"/>
-        </w:rPr>
-        <w:t>neovim</w:t>
-      </w:r>
-      <w:proofErr w:type="spellEnd"/>
-      <w:r>
-        <w:rPr>
-          <w:rFonts w:hint="eastAsia"/>
-        </w:rPr>
-        <w:t>体验更好</w:t>
-      </w:r>
-      <w:r>
-        <w:rPr>
-          <w:rFonts w:hint="eastAsia"/>
-        </w:rPr>
-        <w:t>)</w:t>
-      </w:r>
-      <w:r>
-        <w:rPr>
-          <w:rFonts w:hint="eastAsia"/>
-        </w:rPr>
-        <w:t>或者</w:t>
-      </w:r>
-      <w:r>
-        <w:rPr>
-          <w:rFonts w:hint="eastAsia"/>
-        </w:rPr>
-        <w:t xml:space="preserve"> vim8.0 </w:t>
-      </w:r>
-      <w:r>
-        <w:rPr>
-          <w:rFonts w:hint="eastAsia"/>
-        </w:rPr>
-        <w:t>以便有更好的</w:t>
-      </w:r>
-      <w:proofErr w:type="spellStart"/>
-      <w:r>
-        <w:rPr>
-          <w:rFonts w:hint="eastAsia"/>
-        </w:rPr>
-        <w:t>SpaceVim</w:t>
-      </w:r>
-      <w:proofErr w:type="spellEnd"/>
-      <w:r>
-        <w:rPr>
-          <w:rFonts w:hint="eastAsia"/>
-        </w:rPr>
-        <w:t>体验</w:t>
-      </w:r>
-    </w:p>
-    <w:p>
-      <w:pPr>
-        <w:rPr>
-          <w:rFonts w:hint="eastAsia"/>
-        </w:rPr>
-      </w:pPr>
-    </w:p>
-    <w:p>
-      <w:pPr>
-        <w:pStyle w:val="2"/>
-        <w:rPr>
-          <w:rFonts w:hint="eastAsia"/>
-        </w:rPr>
-      </w:pPr>
-      <w:r>
-        <w:rPr>
-          <w:rFonts w:hint="eastAsia"/>
-        </w:rPr>
-        <w:t>使用</w:t>
-      </w:r>
-    </w:p>
-    <w:p>
-      <w:pPr>
-        <w:rPr>
-          <w:rFonts w:hint="eastAsia"/>
-        </w:rPr>
-      </w:pPr>
-      <w:r>
-        <w:rPr>
-          <w:rFonts w:hint="eastAsia"/>
-        </w:rPr>
-        <w:t>在</w:t>
-      </w:r>
-      <w:proofErr w:type="spellStart"/>
-      <w:r>
-        <w:rPr>
-          <w:rFonts w:hint="eastAsia"/>
-        </w:rPr>
-        <w:t>spacevim</w:t>
-      </w:r>
-      <w:proofErr w:type="spellEnd"/>
-      <w:r>
-        <w:rPr>
-          <w:rFonts w:hint="eastAsia"/>
-        </w:rPr>
-        <w:t xml:space="preserve"> </w:t>
-      </w:r>
-      <w:r>
-        <w:rPr>
-          <w:rFonts w:hint="eastAsia"/>
-        </w:rPr>
-        <w:t>中查看文档</w:t>
-      </w:r>
-    </w:p>
-    <w:p>
-      <w:pPr>
-        <w:rPr>
-          <w:rFonts w:hint="eastAsia"/>
-        </w:rPr>
-      </w:pPr>
-      <w:proofErr w:type="gramStart"/>
-      <w:r>
-        <w:rPr>
-          <w:rFonts w:hint="eastAsia"/>
-        </w:rPr>
-        <w:t>h</w:t>
-      </w:r>
-      <w:proofErr w:type="gramEnd"/>
-      <w:r>
-        <w:rPr>
-          <w:rFonts w:hint="eastAsia"/>
-        </w:rPr>
-        <w:t xml:space="preserve"> </w:t>
-      </w:r>
-      <w:proofErr w:type="spellStart"/>
-      <w:r>
-        <w:rPr>
-          <w:rFonts w:hint="eastAsia"/>
-        </w:rPr>
-        <w:t>spacevim</w:t>
-      </w:r>
-      <w:proofErr w:type="spellEnd"/>
     </w:p>
     <w:p/>
     <w:sectPr>
@@ -749,6 +889,31 @@
       <w:szCs w:val="32"/>
     </w:rPr>
   </w:style>
+  <w:style w:type="paragraph" w:styleId="a5">
+    <w:name w:val="Balloon Text"/>
+    <w:basedOn w:val="a"/>
+    <w:link w:val="Char1"/>
+    <w:uiPriority w:val="99"/>
+    <w:semiHidden/>
+    <w:unhideWhenUsed/>
+    <w:rsid w:val="00315FD6"/>
+    <w:rPr>
+      <w:sz w:val="18"/>
+      <w:szCs w:val="18"/>
+    </w:rPr>
+  </w:style>
+  <w:style w:type="character" w:customStyle="1" w:styleId="Char1">
+    <w:name w:val="批注框文本 Char"/>
+    <w:basedOn w:val="a0"/>
+    <w:link w:val="a5"/>
+    <w:uiPriority w:val="99"/>
+    <w:semiHidden/>
+    <w:rsid w:val="00315FD6"/>
+    <w:rPr>
+      <w:sz w:val="18"/>
+      <w:szCs w:val="18"/>
+    </w:rPr>
+  </w:style>
 </w:styles>
 </file>
 
@@ -1040,6 +1205,31 @@
       <w:bCs/>
       <w:sz w:val="32"/>
       <w:szCs w:val="32"/>
+    </w:rPr>
+  </w:style>
+  <w:style w:type="paragraph" w:styleId="a5">
+    <w:name w:val="Balloon Text"/>
+    <w:basedOn w:val="a"/>
+    <w:link w:val="Char1"/>
+    <w:uiPriority w:val="99"/>
+    <w:semiHidden/>
+    <w:unhideWhenUsed/>
+    <w:rsid w:val="00315FD6"/>
+    <w:rPr>
+      <w:sz w:val="18"/>
+      <w:szCs w:val="18"/>
+    </w:rPr>
+  </w:style>
+  <w:style w:type="character" w:customStyle="1" w:styleId="Char1">
+    <w:name w:val="批注框文本 Char"/>
+    <w:basedOn w:val="a0"/>
+    <w:link w:val="a5"/>
+    <w:uiPriority w:val="99"/>
+    <w:semiHidden/>
+    <w:rsid w:val="00315FD6"/>
+    <w:rPr>
+      <w:sz w:val="18"/>
+      <w:szCs w:val="18"/>
     </w:rPr>
   </w:style>
 </w:styles>

</xml_diff>